<commit_message>
Game Field stress tested, documented. Added game favicon
</commit_message>
<xml_diff>
--- a/Documentatie/Testrapport Iteratie 1.docx
+++ b/Documentatie/Testrapport Iteratie 1.docx
@@ -10,8 +10,6 @@
           <w:szCs w:val="48"/>
         </w:rPr>
       </w:pPr>
-      <w:bookmarkStart w:id="0" w:name="_GoBack"/>
-      <w:bookmarkEnd w:id="0"/>
       <w:r>
         <w:rPr>
           <w:sz w:val="48"/>
@@ -83,10 +81,7 @@
         <w:t>nummer:</w:t>
       </w:r>
       <w:r>
-        <w:t xml:space="preserve"> </w:t>
-      </w:r>
-      <w:r>
-        <w:t>0217294</w:t>
+        <w:t xml:space="preserve"> 0217294</w:t>
       </w:r>
     </w:p>
     <w:p>
@@ -159,9 +154,9 @@
           <w:i w:val="0"/>
         </w:rPr>
       </w:pPr>
-      <w:bookmarkStart w:id="18" w:name="_Toc472971607"/>
-      <w:bookmarkStart w:id="19" w:name="_Toc508972486"/>
-      <w:bookmarkStart w:id="20" w:name="_Toc529195870"/>
+      <w:bookmarkStart w:id="17" w:name="_Toc472971607"/>
+      <w:bookmarkStart w:id="18" w:name="_Toc508972486"/>
+      <w:bookmarkStart w:id="19" w:name="_Toc529195870"/>
       <w:r>
         <w:rPr>
           <w:b/>
@@ -170,7 +165,7 @@
         <w:lastRenderedPageBreak/>
         <w:t>Test</w:t>
       </w:r>
-      <w:bookmarkEnd w:id="18"/>
+      <w:bookmarkEnd w:id="17"/>
       <w:r>
         <w:rPr>
           <w:b/>
@@ -178,22 +173,9 @@
         </w:rPr>
         <w:t>scenario's</w:t>
       </w:r>
+      <w:bookmarkEnd w:id="18"/>
       <w:bookmarkEnd w:id="19"/>
-      <w:bookmarkEnd w:id="20"/>
     </w:p>
-    <w:p>
-      <w:pPr>
-        <w:shd w:val="clear" w:color="auto" w:fill="F2F2F2" w:themeFill="background1" w:themeFillShade="F2"/>
-      </w:pPr>
-      <w:r>
-        <w:t xml:space="preserve">[Instructie: </w:t>
-      </w:r>
-      <w:r>
-        <w:br/>
-        <w:t>Noteer voor elke user story de benodigde testscenario’s om de game te testen. Onderstaande tabel kun je naar wens aanpassen en/of kopiëren.]</w:t>
-      </w:r>
-    </w:p>
-    <w:p/>
     <w:tbl>
       <w:tblPr>
         <w:tblpPr w:leftFromText="141" w:rightFromText="141" w:vertAnchor="text" w:tblpY="1"/>
@@ -210,9 +192,9 @@
         <w:tblLook w:val="04A0" w:firstRow="1" w:lastRow="0" w:firstColumn="1" w:lastColumn="0" w:noHBand="0" w:noVBand="1"/>
       </w:tblPr>
       <w:tblGrid>
-        <w:gridCol w:w="1242"/>
-        <w:gridCol w:w="4962"/>
-        <w:gridCol w:w="3543"/>
+        <w:gridCol w:w="828"/>
+        <w:gridCol w:w="4320"/>
+        <w:gridCol w:w="4599"/>
       </w:tblGrid>
       <w:tr>
         <w:tc>
@@ -248,7 +230,7 @@
       <w:tr>
         <w:tc>
           <w:tcPr>
-            <w:tcW w:w="6204" w:type="dxa"/>
+            <w:tcW w:w="5148" w:type="dxa"/>
             <w:gridSpan w:val="2"/>
             <w:shd w:val="clear" w:color="auto" w:fill="EAF1DD" w:themeFill="accent3" w:themeFillTint="33"/>
           </w:tcPr>
@@ -266,7 +248,7 @@
         </w:tc>
         <w:tc>
           <w:tcPr>
-            <w:tcW w:w="3543" w:type="dxa"/>
+            <w:tcW w:w="4599" w:type="dxa"/>
             <w:shd w:val="clear" w:color="auto" w:fill="EAF1DD" w:themeFill="accent3" w:themeFillTint="33"/>
           </w:tcPr>
           <w:p>
@@ -282,7 +264,7 @@
       <w:tr>
         <w:tc>
           <w:tcPr>
-            <w:tcW w:w="1242" w:type="dxa"/>
+            <w:tcW w:w="828" w:type="dxa"/>
             <w:shd w:val="clear" w:color="auto" w:fill="FFFFFF" w:themeFill="background1"/>
           </w:tcPr>
           <w:p>
@@ -293,23 +275,65 @@
         </w:tc>
         <w:tc>
           <w:tcPr>
-            <w:tcW w:w="4962" w:type="dxa"/>
+            <w:tcW w:w="4320" w:type="dxa"/>
             <w:shd w:val="clear" w:color="auto" w:fill="FFFFFF" w:themeFill="background1"/>
           </w:tcPr>
-          <w:p/>
+          <w:p>
+            <w:r>
+              <w:t>Kies 1 van de difficulty buttons</w:t>
+            </w:r>
+          </w:p>
         </w:tc>
         <w:tc>
           <w:tcPr>
-            <w:tcW w:w="3543" w:type="dxa"/>
+            <w:tcW w:w="4599" w:type="dxa"/>
             <w:shd w:val="clear" w:color="auto" w:fill="FFFFFF" w:themeFill="background1"/>
           </w:tcPr>
-          <w:p/>
+          <w:p>
+            <w:r>
+              <w:drawing>
+                <wp:inline distT="0" distB="0" distL="0" distR="0" wp14:anchorId="334DBAF2" wp14:editId="480998D3">
+                  <wp:extent cx="1724266" cy="933580"/>
+                  <wp:effectExtent l="0" t="0" r="9525" b="0"/>
+                  <wp:docPr id="1" name="Picture 1"/>
+                  <wp:cNvGraphicFramePr>
+                    <a:graphicFrameLocks xmlns:a="http://schemas.openxmlformats.org/drawingml/2006/main" noChangeAspect="1"/>
+                  </wp:cNvGraphicFramePr>
+                  <a:graphic xmlns:a="http://schemas.openxmlformats.org/drawingml/2006/main">
+                    <a:graphicData uri="http://schemas.openxmlformats.org/drawingml/2006/picture">
+                      <pic:pic xmlns:pic="http://schemas.openxmlformats.org/drawingml/2006/picture">
+                        <pic:nvPicPr>
+                          <pic:cNvPr id="1" name=""/>
+                          <pic:cNvPicPr/>
+                        </pic:nvPicPr>
+                        <pic:blipFill>
+                          <a:blip r:embed="rId14"/>
+                          <a:stretch>
+                            <a:fillRect/>
+                          </a:stretch>
+                        </pic:blipFill>
+                        <pic:spPr>
+                          <a:xfrm>
+                            <a:off x="0" y="0"/>
+                            <a:ext cx="1724266" cy="933580"/>
+                          </a:xfrm>
+                          <a:prstGeom prst="rect">
+                            <a:avLst/>
+                          </a:prstGeom>
+                        </pic:spPr>
+                      </pic:pic>
+                    </a:graphicData>
+                  </a:graphic>
+                </wp:inline>
+              </w:drawing>
+            </w:r>
+          </w:p>
         </w:tc>
       </w:tr>
       <w:tr>
         <w:tc>
           <w:tcPr>
-            <w:tcW w:w="1242" w:type="dxa"/>
+            <w:tcW w:w="828" w:type="dxa"/>
             <w:shd w:val="clear" w:color="auto" w:fill="FFFFFF" w:themeFill="background1"/>
           </w:tcPr>
           <w:p>
@@ -320,207 +344,61 @@
         </w:tc>
         <w:tc>
           <w:tcPr>
-            <w:tcW w:w="4962" w:type="dxa"/>
-            <w:shd w:val="clear" w:color="auto" w:fill="FFFFFF" w:themeFill="background1"/>
-          </w:tcPr>
-          <w:p/>
-        </w:tc>
-        <w:tc>
-          <w:tcPr>
-            <w:tcW w:w="3543" w:type="dxa"/>
-            <w:shd w:val="clear" w:color="auto" w:fill="FFFFFF" w:themeFill="background1"/>
-          </w:tcPr>
-          <w:p/>
-        </w:tc>
-      </w:tr>
-      <w:tr>
-        <w:tc>
-          <w:tcPr>
-            <w:tcW w:w="1242" w:type="dxa"/>
+            <w:tcW w:w="4320" w:type="dxa"/>
             <w:shd w:val="clear" w:color="auto" w:fill="FFFFFF" w:themeFill="background1"/>
           </w:tcPr>
           <w:p>
             <w:r>
-              <w:t>Stap …</w:t>
+              <w:t>Pas de eerste 3 values aan in de OnClick() event list</w:t>
             </w:r>
           </w:p>
         </w:tc>
         <w:tc>
           <w:tcPr>
-            <w:tcW w:w="4962" w:type="dxa"/>
+            <w:tcW w:w="4599" w:type="dxa"/>
             <w:shd w:val="clear" w:color="auto" w:fill="FFFFFF" w:themeFill="background1"/>
-          </w:tcPr>
-          <w:p/>
-        </w:tc>
-        <w:tc>
-          <w:tcPr>
-            <w:tcW w:w="3543" w:type="dxa"/>
-            <w:shd w:val="clear" w:color="auto" w:fill="FFFFFF" w:themeFill="background1"/>
-          </w:tcPr>
-          <w:p/>
-        </w:tc>
-      </w:tr>
-      <w:tr>
-        <w:tc>
-          <w:tcPr>
-            <w:tcW w:w="1242" w:type="dxa"/>
-            <w:shd w:val="clear" w:color="auto" w:fill="FFFFFF" w:themeFill="background1"/>
-          </w:tcPr>
-          <w:p/>
-        </w:tc>
-        <w:tc>
-          <w:tcPr>
-            <w:tcW w:w="4962" w:type="dxa"/>
-            <w:shd w:val="clear" w:color="auto" w:fill="FFFFFF" w:themeFill="background1"/>
-          </w:tcPr>
-          <w:p/>
-        </w:tc>
-        <w:tc>
-          <w:tcPr>
-            <w:tcW w:w="3543" w:type="dxa"/>
-            <w:shd w:val="clear" w:color="auto" w:fill="FFFFFF" w:themeFill="background1"/>
-          </w:tcPr>
-          <w:p/>
-        </w:tc>
-      </w:tr>
-      <w:tr>
-        <w:tc>
-          <w:tcPr>
-            <w:tcW w:w="6204" w:type="dxa"/>
-            <w:gridSpan w:val="2"/>
-            <w:shd w:val="clear" w:color="auto" w:fill="EAF1DD" w:themeFill="accent3" w:themeFillTint="33"/>
           </w:tcPr>
           <w:p>
             <w:r>
-              <w:rPr>
-                <w:b/>
-              </w:rPr>
-              <w:t xml:space="preserve">Scenario: </w:t>
-            </w:r>
-            <w:r>
-              <w:t>[Geef hier een korte omschrijving]</w:t>
-            </w:r>
-          </w:p>
-        </w:tc>
-        <w:tc>
-          <w:tcPr>
-            <w:tcW w:w="3543" w:type="dxa"/>
-            <w:shd w:val="clear" w:color="auto" w:fill="EAF1DD" w:themeFill="accent3" w:themeFillTint="33"/>
-          </w:tcPr>
-          <w:p>
-            <w:r>
-              <w:rPr>
-                <w:b/>
-              </w:rPr>
-              <w:t>Verwacht resultaat</w:t>
+              <w:drawing>
+                <wp:inline distT="0" distB="0" distL="0" distR="0" wp14:anchorId="54541517" wp14:editId="7BB85013">
+                  <wp:extent cx="2662919" cy="981075"/>
+                  <wp:effectExtent l="0" t="0" r="0" b="0"/>
+                  <wp:docPr id="2" name="Picture 2"/>
+                  <wp:cNvGraphicFramePr>
+                    <a:graphicFrameLocks xmlns:a="http://schemas.openxmlformats.org/drawingml/2006/main" noChangeAspect="1"/>
+                  </wp:cNvGraphicFramePr>
+                  <a:graphic xmlns:a="http://schemas.openxmlformats.org/drawingml/2006/main">
+                    <a:graphicData uri="http://schemas.openxmlformats.org/drawingml/2006/picture">
+                      <pic:pic xmlns:pic="http://schemas.openxmlformats.org/drawingml/2006/picture">
+                        <pic:nvPicPr>
+                          <pic:cNvPr id="1" name=""/>
+                          <pic:cNvPicPr/>
+                        </pic:nvPicPr>
+                        <pic:blipFill>
+                          <a:blip r:embed="rId15"/>
+                          <a:stretch>
+                            <a:fillRect/>
+                          </a:stretch>
+                        </pic:blipFill>
+                        <pic:spPr>
+                          <a:xfrm>
+                            <a:off x="0" y="0"/>
+                            <a:ext cx="2687649" cy="990186"/>
+                          </a:xfrm>
+                          <a:prstGeom prst="rect">
+                            <a:avLst/>
+                          </a:prstGeom>
+                        </pic:spPr>
+                      </pic:pic>
+                    </a:graphicData>
+                  </a:graphic>
+                </wp:inline>
+              </w:drawing>
             </w:r>
           </w:p>
         </w:tc>
       </w:tr>
-      <w:tr>
-        <w:tc>
-          <w:tcPr>
-            <w:tcW w:w="1242" w:type="dxa"/>
-            <w:shd w:val="clear" w:color="auto" w:fill="FFFFFF" w:themeFill="background1"/>
-          </w:tcPr>
-          <w:p>
-            <w:r>
-              <w:t>Stap 1</w:t>
-            </w:r>
-          </w:p>
-        </w:tc>
-        <w:tc>
-          <w:tcPr>
-            <w:tcW w:w="4962" w:type="dxa"/>
-            <w:shd w:val="clear" w:color="auto" w:fill="FFFFFF" w:themeFill="background1"/>
-          </w:tcPr>
-          <w:p/>
-        </w:tc>
-        <w:tc>
-          <w:tcPr>
-            <w:tcW w:w="3543" w:type="dxa"/>
-            <w:shd w:val="clear" w:color="auto" w:fill="FFFFFF" w:themeFill="background1"/>
-          </w:tcPr>
-          <w:p/>
-        </w:tc>
-      </w:tr>
-      <w:tr>
-        <w:tc>
-          <w:tcPr>
-            <w:tcW w:w="1242" w:type="dxa"/>
-            <w:shd w:val="clear" w:color="auto" w:fill="FFFFFF" w:themeFill="background1"/>
-          </w:tcPr>
-          <w:p>
-            <w:r>
-              <w:t>Stap 2</w:t>
-            </w:r>
-          </w:p>
-        </w:tc>
-        <w:tc>
-          <w:tcPr>
-            <w:tcW w:w="4962" w:type="dxa"/>
-            <w:shd w:val="clear" w:color="auto" w:fill="FFFFFF" w:themeFill="background1"/>
-          </w:tcPr>
-          <w:p/>
-        </w:tc>
-        <w:tc>
-          <w:tcPr>
-            <w:tcW w:w="3543" w:type="dxa"/>
-            <w:shd w:val="clear" w:color="auto" w:fill="FFFFFF" w:themeFill="background1"/>
-          </w:tcPr>
-          <w:p/>
-        </w:tc>
-      </w:tr>
-      <w:tr>
-        <w:tc>
-          <w:tcPr>
-            <w:tcW w:w="1242" w:type="dxa"/>
-            <w:shd w:val="clear" w:color="auto" w:fill="FFFFFF" w:themeFill="background1"/>
-          </w:tcPr>
-          <w:p>
-            <w:r>
-              <w:t>Stap …</w:t>
-            </w:r>
-          </w:p>
-        </w:tc>
-        <w:tc>
-          <w:tcPr>
-            <w:tcW w:w="4962" w:type="dxa"/>
-            <w:shd w:val="clear" w:color="auto" w:fill="FFFFFF" w:themeFill="background1"/>
-          </w:tcPr>
-          <w:p/>
-        </w:tc>
-        <w:tc>
-          <w:tcPr>
-            <w:tcW w:w="3543" w:type="dxa"/>
-            <w:shd w:val="clear" w:color="auto" w:fill="FFFFFF" w:themeFill="background1"/>
-          </w:tcPr>
-          <w:p/>
-        </w:tc>
-      </w:tr>
-      <w:tr>
-        <w:tc>
-          <w:tcPr>
-            <w:tcW w:w="1242" w:type="dxa"/>
-            <w:shd w:val="clear" w:color="auto" w:fill="FFFFFF" w:themeFill="background1"/>
-          </w:tcPr>
-          <w:p/>
-        </w:tc>
-        <w:tc>
-          <w:tcPr>
-            <w:tcW w:w="4962" w:type="dxa"/>
-            <w:shd w:val="clear" w:color="auto" w:fill="FFFFFF" w:themeFill="background1"/>
-          </w:tcPr>
-          <w:p/>
-        </w:tc>
-        <w:tc>
-          <w:tcPr>
-            <w:tcW w:w="3543" w:type="dxa"/>
-            <w:shd w:val="clear" w:color="auto" w:fill="FFFFFF" w:themeFill="background1"/>
-          </w:tcPr>
-          <w:p/>
-        </w:tc>
-      </w:tr>
     </w:tbl>
     <w:p>
       <w:pPr>
@@ -528,390 +406,6 @@
           <w:b/>
         </w:rPr>
       </w:pPr>
-    </w:p>
-    <w:tbl>
-      <w:tblPr>
-        <w:tblpPr w:leftFromText="141" w:rightFromText="141" w:vertAnchor="text" w:tblpY="1"/>
-        <w:tblOverlap w:val="never"/>
-        <w:tblW w:w="9747" w:type="dxa"/>
-        <w:tblBorders>
-          <w:top w:val="single" w:sz="4" w:space="0" w:color="auto"/>
-          <w:left w:val="single" w:sz="4" w:space="0" w:color="auto"/>
-          <w:bottom w:val="single" w:sz="4" w:space="0" w:color="auto"/>
-          <w:right w:val="single" w:sz="4" w:space="0" w:color="auto"/>
-          <w:insideH w:val="single" w:sz="4" w:space="0" w:color="auto"/>
-          <w:insideV w:val="single" w:sz="4" w:space="0" w:color="auto"/>
-        </w:tblBorders>
-        <w:tblLook w:val="04A0" w:firstRow="1" w:lastRow="0" w:firstColumn="1" w:lastColumn="0" w:noHBand="0" w:noVBand="1"/>
-      </w:tblPr>
-      <w:tblGrid>
-        <w:gridCol w:w="1242"/>
-        <w:gridCol w:w="4962"/>
-        <w:gridCol w:w="3543"/>
-      </w:tblGrid>
-      <w:tr>
-        <w:tc>
-          <w:tcPr>
-            <w:tcW w:w="9747" w:type="dxa"/>
-            <w:gridSpan w:val="3"/>
-            <w:shd w:val="clear" w:color="auto" w:fill="92CDDC" w:themeFill="accent5" w:themeFillTint="99"/>
-          </w:tcPr>
-          <w:p>
-            <w:pPr>
-              <w:rPr>
-                <w:b/>
-                <w:lang w:val="en-US"/>
-              </w:rPr>
-            </w:pPr>
-            <w:r>
-              <w:rPr>
-                <w:b/>
-                <w:lang w:val="en-US"/>
-              </w:rPr>
-              <w:t xml:space="preserve">User Story: </w:t>
-            </w:r>
-            <w:r>
-              <w:rPr>
-                <w:lang w:val="en-US"/>
-              </w:rPr>
-              <w:t>[</w:t>
-            </w:r>
-            <w:proofErr w:type="spellStart"/>
-            <w:r>
-              <w:rPr>
-                <w:lang w:val="en-US"/>
-              </w:rPr>
-              <w:t>vul</w:t>
-            </w:r>
-            <w:proofErr w:type="spellEnd"/>
-            <w:r>
-              <w:rPr>
-                <w:lang w:val="en-US"/>
-              </w:rPr>
-              <w:t xml:space="preserve"> </w:t>
-            </w:r>
-            <w:proofErr w:type="spellStart"/>
-            <w:r>
-              <w:rPr>
-                <w:lang w:val="en-US"/>
-              </w:rPr>
-              <w:t>hier</w:t>
-            </w:r>
-            <w:proofErr w:type="spellEnd"/>
-            <w:r>
-              <w:rPr>
-                <w:lang w:val="en-US"/>
-              </w:rPr>
-              <w:t xml:space="preserve"> </w:t>
-            </w:r>
-            <w:proofErr w:type="spellStart"/>
-            <w:r>
-              <w:rPr>
-                <w:lang w:val="en-US"/>
-              </w:rPr>
-              <w:t>nummer</w:t>
-            </w:r>
-            <w:proofErr w:type="spellEnd"/>
-            <w:r>
-              <w:rPr>
-                <w:lang w:val="en-US"/>
-              </w:rPr>
-              <w:t xml:space="preserve"> user story in]</w:t>
-            </w:r>
-          </w:p>
-        </w:tc>
-      </w:tr>
-      <w:tr>
-        <w:tc>
-          <w:tcPr>
-            <w:tcW w:w="6204" w:type="dxa"/>
-            <w:gridSpan w:val="2"/>
-            <w:shd w:val="clear" w:color="auto" w:fill="EAF1DD" w:themeFill="accent3" w:themeFillTint="33"/>
-          </w:tcPr>
-          <w:p>
-            <w:r>
-              <w:rPr>
-                <w:b/>
-              </w:rPr>
-              <w:t xml:space="preserve">Scenario: </w:t>
-            </w:r>
-            <w:r>
-              <w:t>[Geef hier een korte omschrijving]</w:t>
-            </w:r>
-          </w:p>
-        </w:tc>
-        <w:tc>
-          <w:tcPr>
-            <w:tcW w:w="3543" w:type="dxa"/>
-            <w:shd w:val="clear" w:color="auto" w:fill="EAF1DD" w:themeFill="accent3" w:themeFillTint="33"/>
-          </w:tcPr>
-          <w:p>
-            <w:r>
-              <w:rPr>
-                <w:b/>
-              </w:rPr>
-              <w:t>Verwacht resultaat</w:t>
-            </w:r>
-          </w:p>
-        </w:tc>
-      </w:tr>
-      <w:tr>
-        <w:tc>
-          <w:tcPr>
-            <w:tcW w:w="1242" w:type="dxa"/>
-            <w:shd w:val="clear" w:color="auto" w:fill="FFFFFF" w:themeFill="background1"/>
-          </w:tcPr>
-          <w:p>
-            <w:r>
-              <w:t>Stap 1</w:t>
-            </w:r>
-          </w:p>
-        </w:tc>
-        <w:tc>
-          <w:tcPr>
-            <w:tcW w:w="4962" w:type="dxa"/>
-            <w:shd w:val="clear" w:color="auto" w:fill="FFFFFF" w:themeFill="background1"/>
-          </w:tcPr>
-          <w:p/>
-        </w:tc>
-        <w:tc>
-          <w:tcPr>
-            <w:tcW w:w="3543" w:type="dxa"/>
-            <w:shd w:val="clear" w:color="auto" w:fill="FFFFFF" w:themeFill="background1"/>
-          </w:tcPr>
-          <w:p/>
-        </w:tc>
-      </w:tr>
-      <w:tr>
-        <w:tc>
-          <w:tcPr>
-            <w:tcW w:w="1242" w:type="dxa"/>
-            <w:shd w:val="clear" w:color="auto" w:fill="FFFFFF" w:themeFill="background1"/>
-          </w:tcPr>
-          <w:p>
-            <w:r>
-              <w:t>Stap 2</w:t>
-            </w:r>
-          </w:p>
-        </w:tc>
-        <w:tc>
-          <w:tcPr>
-            <w:tcW w:w="4962" w:type="dxa"/>
-            <w:shd w:val="clear" w:color="auto" w:fill="FFFFFF" w:themeFill="background1"/>
-          </w:tcPr>
-          <w:p/>
-        </w:tc>
-        <w:tc>
-          <w:tcPr>
-            <w:tcW w:w="3543" w:type="dxa"/>
-            <w:shd w:val="clear" w:color="auto" w:fill="FFFFFF" w:themeFill="background1"/>
-          </w:tcPr>
-          <w:p/>
-        </w:tc>
-      </w:tr>
-      <w:tr>
-        <w:tc>
-          <w:tcPr>
-            <w:tcW w:w="1242" w:type="dxa"/>
-            <w:shd w:val="clear" w:color="auto" w:fill="FFFFFF" w:themeFill="background1"/>
-          </w:tcPr>
-          <w:p>
-            <w:r>
-              <w:t>Stap …</w:t>
-            </w:r>
-          </w:p>
-        </w:tc>
-        <w:tc>
-          <w:tcPr>
-            <w:tcW w:w="4962" w:type="dxa"/>
-            <w:shd w:val="clear" w:color="auto" w:fill="FFFFFF" w:themeFill="background1"/>
-          </w:tcPr>
-          <w:p/>
-        </w:tc>
-        <w:tc>
-          <w:tcPr>
-            <w:tcW w:w="3543" w:type="dxa"/>
-            <w:shd w:val="clear" w:color="auto" w:fill="FFFFFF" w:themeFill="background1"/>
-          </w:tcPr>
-          <w:p/>
-        </w:tc>
-      </w:tr>
-      <w:tr>
-        <w:tc>
-          <w:tcPr>
-            <w:tcW w:w="1242" w:type="dxa"/>
-            <w:shd w:val="clear" w:color="auto" w:fill="FFFFFF" w:themeFill="background1"/>
-          </w:tcPr>
-          <w:p/>
-        </w:tc>
-        <w:tc>
-          <w:tcPr>
-            <w:tcW w:w="4962" w:type="dxa"/>
-            <w:shd w:val="clear" w:color="auto" w:fill="FFFFFF" w:themeFill="background1"/>
-          </w:tcPr>
-          <w:p/>
-        </w:tc>
-        <w:tc>
-          <w:tcPr>
-            <w:tcW w:w="3543" w:type="dxa"/>
-            <w:shd w:val="clear" w:color="auto" w:fill="FFFFFF" w:themeFill="background1"/>
-          </w:tcPr>
-          <w:p/>
-        </w:tc>
-      </w:tr>
-      <w:tr>
-        <w:tc>
-          <w:tcPr>
-            <w:tcW w:w="6204" w:type="dxa"/>
-            <w:gridSpan w:val="2"/>
-            <w:shd w:val="clear" w:color="auto" w:fill="EAF1DD" w:themeFill="accent3" w:themeFillTint="33"/>
-          </w:tcPr>
-          <w:p>
-            <w:r>
-              <w:rPr>
-                <w:b/>
-              </w:rPr>
-              <w:t xml:space="preserve">Scenario: </w:t>
-            </w:r>
-            <w:r>
-              <w:t>[Geef hier een korte omschrijving]</w:t>
-            </w:r>
-          </w:p>
-        </w:tc>
-        <w:tc>
-          <w:tcPr>
-            <w:tcW w:w="3543" w:type="dxa"/>
-            <w:shd w:val="clear" w:color="auto" w:fill="EAF1DD" w:themeFill="accent3" w:themeFillTint="33"/>
-          </w:tcPr>
-          <w:p>
-            <w:r>
-              <w:rPr>
-                <w:b/>
-              </w:rPr>
-              <w:t>Verwacht resultaat</w:t>
-            </w:r>
-          </w:p>
-        </w:tc>
-      </w:tr>
-      <w:tr>
-        <w:tc>
-          <w:tcPr>
-            <w:tcW w:w="1242" w:type="dxa"/>
-            <w:shd w:val="clear" w:color="auto" w:fill="FFFFFF" w:themeFill="background1"/>
-          </w:tcPr>
-          <w:p>
-            <w:r>
-              <w:t>Stap 1</w:t>
-            </w:r>
-          </w:p>
-        </w:tc>
-        <w:tc>
-          <w:tcPr>
-            <w:tcW w:w="4962" w:type="dxa"/>
-            <w:shd w:val="clear" w:color="auto" w:fill="FFFFFF" w:themeFill="background1"/>
-          </w:tcPr>
-          <w:p/>
-        </w:tc>
-        <w:tc>
-          <w:tcPr>
-            <w:tcW w:w="3543" w:type="dxa"/>
-            <w:shd w:val="clear" w:color="auto" w:fill="FFFFFF" w:themeFill="background1"/>
-          </w:tcPr>
-          <w:p/>
-        </w:tc>
-      </w:tr>
-      <w:tr>
-        <w:tc>
-          <w:tcPr>
-            <w:tcW w:w="1242" w:type="dxa"/>
-            <w:shd w:val="clear" w:color="auto" w:fill="FFFFFF" w:themeFill="background1"/>
-          </w:tcPr>
-          <w:p>
-            <w:r>
-              <w:t>Stap 2</w:t>
-            </w:r>
-          </w:p>
-        </w:tc>
-        <w:tc>
-          <w:tcPr>
-            <w:tcW w:w="4962" w:type="dxa"/>
-            <w:shd w:val="clear" w:color="auto" w:fill="FFFFFF" w:themeFill="background1"/>
-          </w:tcPr>
-          <w:p/>
-        </w:tc>
-        <w:tc>
-          <w:tcPr>
-            <w:tcW w:w="3543" w:type="dxa"/>
-            <w:shd w:val="clear" w:color="auto" w:fill="FFFFFF" w:themeFill="background1"/>
-          </w:tcPr>
-          <w:p/>
-        </w:tc>
-      </w:tr>
-      <w:tr>
-        <w:tc>
-          <w:tcPr>
-            <w:tcW w:w="1242" w:type="dxa"/>
-            <w:shd w:val="clear" w:color="auto" w:fill="FFFFFF" w:themeFill="background1"/>
-          </w:tcPr>
-          <w:p>
-            <w:r>
-              <w:t>Stap …</w:t>
-            </w:r>
-          </w:p>
-        </w:tc>
-        <w:tc>
-          <w:tcPr>
-            <w:tcW w:w="4962" w:type="dxa"/>
-            <w:shd w:val="clear" w:color="auto" w:fill="FFFFFF" w:themeFill="background1"/>
-          </w:tcPr>
-          <w:p/>
-        </w:tc>
-        <w:tc>
-          <w:tcPr>
-            <w:tcW w:w="3543" w:type="dxa"/>
-            <w:shd w:val="clear" w:color="auto" w:fill="FFFFFF" w:themeFill="background1"/>
-          </w:tcPr>
-          <w:p/>
-        </w:tc>
-      </w:tr>
-      <w:tr>
-        <w:tc>
-          <w:tcPr>
-            <w:tcW w:w="1242" w:type="dxa"/>
-            <w:shd w:val="clear" w:color="auto" w:fill="FFFFFF" w:themeFill="background1"/>
-          </w:tcPr>
-          <w:p/>
-        </w:tc>
-        <w:tc>
-          <w:tcPr>
-            <w:tcW w:w="4962" w:type="dxa"/>
-            <w:shd w:val="clear" w:color="auto" w:fill="FFFFFF" w:themeFill="background1"/>
-          </w:tcPr>
-          <w:p/>
-        </w:tc>
-        <w:tc>
-          <w:tcPr>
-            <w:tcW w:w="3543" w:type="dxa"/>
-            <w:shd w:val="clear" w:color="auto" w:fill="FFFFFF" w:themeFill="background1"/>
-          </w:tcPr>
-          <w:p/>
-        </w:tc>
-      </w:tr>
-    </w:tbl>
-    <w:p>
-      <w:pPr>
-        <w:spacing w:after="160" w:line="259" w:lineRule="auto"/>
-      </w:pPr>
-    </w:p>
-    <w:p>
-      <w:pPr>
-        <w:autoSpaceDE/>
-        <w:autoSpaceDN/>
-        <w:spacing w:after="200" w:line="276" w:lineRule="auto"/>
-      </w:pPr>
-      <w:r>
-        <w:br w:type="page"/>
-      </w:r>
     </w:p>
     <w:p>
       <w:pPr>
@@ -921,41 +415,15 @@
           <w:i w:val="0"/>
         </w:rPr>
       </w:pPr>
-      <w:bookmarkStart w:id="21" w:name="_Toc529195871"/>
+      <w:bookmarkStart w:id="20" w:name="_Toc529195871"/>
       <w:r>
         <w:rPr>
           <w:b/>
           <w:i w:val="0"/>
         </w:rPr>
-        <w:lastRenderedPageBreak/>
         <w:t>Testresultaten</w:t>
       </w:r>
-      <w:bookmarkEnd w:id="21"/>
-    </w:p>
-    <w:p>
-      <w:r>
-        <w:t>[</w:t>
-      </w:r>
-      <w:r>
-        <w:rPr>
-          <w:shd w:val="clear" w:color="auto" w:fill="F2F2F2" w:themeFill="background1" w:themeFillShade="F2"/>
-        </w:rPr>
-        <w:t>Instructie:</w:t>
-      </w:r>
-    </w:p>
-    <w:p>
-      <w:r>
-        <w:rPr>
-          <w:shd w:val="clear" w:color="auto" w:fill="F2F2F2" w:themeFill="background1" w:themeFillShade="F2"/>
-        </w:rPr>
-        <w:t>Documenteer je testresultaten in onderstaande tabel. Onderstaande tabel kun je naar wens aanpassen en/of kopiëren.]</w:t>
-      </w:r>
-    </w:p>
-    <w:p>
-      <w:pPr>
-        <w:spacing w:line="240" w:lineRule="auto"/>
-        <w:ind w:left="708"/>
-      </w:pPr>
+      <w:bookmarkEnd w:id="20"/>
     </w:p>
     <w:tbl>
       <w:tblPr>
@@ -977,8 +445,8 @@
         <w:tblLook w:val="0000" w:firstRow="0" w:lastRow="0" w:firstColumn="0" w:lastColumn="0" w:noHBand="0" w:noVBand="0"/>
       </w:tblPr>
       <w:tblGrid>
-        <w:gridCol w:w="3261"/>
-        <w:gridCol w:w="3543"/>
+        <w:gridCol w:w="3690"/>
+        <w:gridCol w:w="3114"/>
         <w:gridCol w:w="2977"/>
       </w:tblGrid>
       <w:tr>
@@ -1016,13 +484,31 @@
               </w:rPr>
               <w:t>User Story:</w:t>
             </w:r>
+            <w:r>
+              <w:rPr>
+                <w:rFonts w:asciiTheme="minorHAnsi" w:hAnsiTheme="minorHAnsi"/>
+                <w:b/>
+                <w:sz w:val="22"/>
+                <w:szCs w:val="22"/>
+              </w:rPr>
+              <w:t xml:space="preserve"> </w:t>
+            </w:r>
+            <w:r>
+              <w:rPr>
+                <w:rFonts w:asciiTheme="minorHAnsi" w:hAnsiTheme="minorHAnsi"/>
+                <w:b/>
+                <w:sz w:val="22"/>
+                <w:szCs w:val="22"/>
+              </w:rPr>
+              <w:t>Als speler wil ik tussen verschillende moeilijkheden kunnen kiezen</w:t>
+            </w:r>
           </w:p>
         </w:tc>
       </w:tr>
       <w:tr>
         <w:tc>
           <w:tcPr>
-            <w:tcW w:w="3261" w:type="dxa"/>
+            <w:tcW w:w="3690" w:type="dxa"/>
             <w:tcBorders>
               <w:top w:val="single" w:sz="2" w:space="0" w:color="auto"/>
               <w:left w:val="single" w:sz="2" w:space="0" w:color="auto"/>
@@ -1058,7 +544,7 @@
         </w:tc>
         <w:tc>
           <w:tcPr>
-            <w:tcW w:w="3543" w:type="dxa"/>
+            <w:tcW w:w="3114" w:type="dxa"/>
             <w:tcBorders>
               <w:top w:val="single" w:sz="2" w:space="0" w:color="auto"/>
               <w:left w:val="single" w:sz="2" w:space="0" w:color="auto"/>
@@ -1178,23 +664,37 @@
         </w:tc>
       </w:tr>
       <w:tr>
+        <w:trPr>
+          <w:trHeight w:val="940"/>
+        </w:trPr>
         <w:tc>
           <w:tcPr>
-            <w:tcW w:w="3261" w:type="dxa"/>
+            <w:tcW w:w="3690" w:type="dxa"/>
             <w:tcBorders>
               <w:top w:val="single" w:sz="2" w:space="0" w:color="auto"/>
             </w:tcBorders>
           </w:tcPr>
-          <w:p/>
+          <w:p>
+            <w:r>
+              <w:t>Stresstest – Groot veld genereren (100x100)</w:t>
+            </w:r>
+          </w:p>
         </w:tc>
         <w:tc>
           <w:tcPr>
-            <w:tcW w:w="3543" w:type="dxa"/>
+            <w:tcW w:w="3114" w:type="dxa"/>
             <w:tcBorders>
               <w:top w:val="single" w:sz="2" w:space="0" w:color="auto"/>
             </w:tcBorders>
           </w:tcPr>
-          <w:p/>
+          <w:p>
+            <w:r>
+              <w:t>Recursive tile unlocker breekt compleet en</w:t>
+            </w:r>
+            <w:r>
+              <w:t xml:space="preserve"> veroorzaakt (volgens de engine) een StackOverflowException.</w:t>
+            </w:r>
+          </w:p>
         </w:tc>
         <w:tc>
           <w:tcPr>
@@ -1203,335 +703,11 @@
               <w:top w:val="single" w:sz="2" w:space="0" w:color="auto"/>
             </w:tcBorders>
           </w:tcPr>
-          <w:p/>
-        </w:tc>
-      </w:tr>
-      <w:tr>
-        <w:tc>
-          <w:tcPr>
-            <w:tcW w:w="3261" w:type="dxa"/>
-          </w:tcPr>
-          <w:p/>
-        </w:tc>
-        <w:tc>
-          <w:tcPr>
-            <w:tcW w:w="3543" w:type="dxa"/>
-          </w:tcPr>
-          <w:p/>
-        </w:tc>
-        <w:tc>
-          <w:tcPr>
-            <w:tcW w:w="2977" w:type="dxa"/>
-          </w:tcPr>
-          <w:p/>
-        </w:tc>
-      </w:tr>
-      <w:tr>
-        <w:tc>
-          <w:tcPr>
-            <w:tcW w:w="3261" w:type="dxa"/>
-          </w:tcPr>
-          <w:p/>
-        </w:tc>
-        <w:tc>
-          <w:tcPr>
-            <w:tcW w:w="3543" w:type="dxa"/>
-          </w:tcPr>
-          <w:p/>
-        </w:tc>
-        <w:tc>
-          <w:tcPr>
-            <w:tcW w:w="2977" w:type="dxa"/>
-          </w:tcPr>
-          <w:p/>
-        </w:tc>
-      </w:tr>
-    </w:tbl>
-    <w:p/>
-    <w:tbl>
-      <w:tblPr>
-        <w:tblW w:w="9781" w:type="dxa"/>
-        <w:tblInd w:w="70" w:type="dxa"/>
-        <w:tblBorders>
-          <w:top w:val="single" w:sz="4" w:space="0" w:color="auto"/>
-          <w:left w:val="single" w:sz="4" w:space="0" w:color="auto"/>
-          <w:bottom w:val="single" w:sz="4" w:space="0" w:color="auto"/>
-          <w:right w:val="single" w:sz="4" w:space="0" w:color="auto"/>
-          <w:insideH w:val="single" w:sz="4" w:space="0" w:color="auto"/>
-          <w:insideV w:val="single" w:sz="4" w:space="0" w:color="auto"/>
-        </w:tblBorders>
-        <w:tblLayout w:type="fixed"/>
-        <w:tblCellMar>
-          <w:left w:w="70" w:type="dxa"/>
-          <w:right w:w="70" w:type="dxa"/>
-        </w:tblCellMar>
-        <w:tblLook w:val="0000" w:firstRow="0" w:lastRow="0" w:firstColumn="0" w:lastColumn="0" w:noHBand="0" w:noVBand="0"/>
-      </w:tblPr>
-      <w:tblGrid>
-        <w:gridCol w:w="3261"/>
-        <w:gridCol w:w="3543"/>
-        <w:gridCol w:w="2977"/>
-      </w:tblGrid>
-      <w:tr>
-        <w:tc>
-          <w:tcPr>
-            <w:tcW w:w="9781" w:type="dxa"/>
-            <w:gridSpan w:val="3"/>
-            <w:tcBorders>
-              <w:top w:val="single" w:sz="2" w:space="0" w:color="auto"/>
-              <w:left w:val="single" w:sz="2" w:space="0" w:color="auto"/>
-              <w:bottom w:val="single" w:sz="2" w:space="0" w:color="auto"/>
-              <w:right w:val="single" w:sz="2" w:space="0" w:color="auto"/>
-            </w:tcBorders>
-            <w:shd w:val="clear" w:color="auto" w:fill="92CDDC" w:themeFill="accent5" w:themeFillTint="99"/>
-          </w:tcPr>
           <w:p>
-            <w:pPr>
-              <w:pStyle w:val="Default"/>
-              <w:rPr>
-                <w:rFonts w:asciiTheme="minorHAnsi" w:hAnsiTheme="minorHAnsi"/>
-                <w:b/>
-                <w:sz w:val="22"/>
-                <w:szCs w:val="22"/>
-              </w:rPr>
-            </w:pPr>
             <w:r>
-              <w:rPr>
-                <w:rFonts w:asciiTheme="minorHAnsi" w:hAnsiTheme="minorHAnsi"/>
-                <w:b/>
-                <w:sz w:val="22"/>
-                <w:szCs w:val="22"/>
-              </w:rPr>
-              <w:t>User Story:</w:t>
+              <w:t>De generatie-tijd duurt erg lang (~15 seconden) en het aantal GridTile gameobjecten heeft invloed op de performance van de game.</w:t>
             </w:r>
           </w:p>
-        </w:tc>
-      </w:tr>
-      <w:tr>
-        <w:tc>
-          <w:tcPr>
-            <w:tcW w:w="3261" w:type="dxa"/>
-            <w:tcBorders>
-              <w:top w:val="single" w:sz="2" w:space="0" w:color="auto"/>
-              <w:left w:val="single" w:sz="2" w:space="0" w:color="auto"/>
-              <w:bottom w:val="single" w:sz="2" w:space="0" w:color="auto"/>
-              <w:right w:val="single" w:sz="2" w:space="0" w:color="auto"/>
-            </w:tcBorders>
-            <w:shd w:val="clear" w:color="auto" w:fill="EAF1DD" w:themeFill="accent3" w:themeFillTint="33"/>
-          </w:tcPr>
-          <w:p>
-            <w:pPr>
-              <w:pStyle w:val="Default"/>
-              <w:rPr>
-                <w:rFonts w:asciiTheme="minorHAnsi" w:hAnsiTheme="minorHAnsi" w:cs="Arial"/>
-                <w:b/>
-                <w:bCs/>
-                <w:color w:val="auto"/>
-                <w:sz w:val="22"/>
-                <w:szCs w:val="22"/>
-              </w:rPr>
-            </w:pPr>
-            <w:r>
-              <w:rPr>
-                <w:rFonts w:asciiTheme="minorHAnsi" w:hAnsiTheme="minorHAnsi" w:cs="Arial"/>
-                <w:b/>
-                <w:bCs/>
-                <w:color w:val="auto"/>
-                <w:sz w:val="22"/>
-                <w:szCs w:val="22"/>
-              </w:rPr>
-              <w:t>Scenario</w:t>
-            </w:r>
-          </w:p>
-        </w:tc>
-        <w:tc>
-          <w:tcPr>
-            <w:tcW w:w="3543" w:type="dxa"/>
-            <w:tcBorders>
-              <w:top w:val="single" w:sz="2" w:space="0" w:color="auto"/>
-              <w:left w:val="single" w:sz="2" w:space="0" w:color="auto"/>
-              <w:bottom w:val="single" w:sz="2" w:space="0" w:color="auto"/>
-              <w:right w:val="single" w:sz="2" w:space="0" w:color="auto"/>
-            </w:tcBorders>
-            <w:shd w:val="clear" w:color="auto" w:fill="EAF1DD" w:themeFill="accent3" w:themeFillTint="33"/>
-          </w:tcPr>
-          <w:p>
-            <w:pPr>
-              <w:pStyle w:val="Default"/>
-              <w:rPr>
-                <w:rFonts w:asciiTheme="minorHAnsi" w:hAnsiTheme="minorHAnsi" w:cs="Arial"/>
-                <w:b/>
-                <w:bCs/>
-                <w:color w:val="auto"/>
-                <w:sz w:val="22"/>
-                <w:szCs w:val="22"/>
-              </w:rPr>
-            </w:pPr>
-            <w:r>
-              <w:rPr>
-                <w:rFonts w:asciiTheme="minorHAnsi" w:hAnsiTheme="minorHAnsi" w:cs="Arial"/>
-                <w:b/>
-                <w:bCs/>
-                <w:color w:val="auto"/>
-                <w:sz w:val="22"/>
-                <w:szCs w:val="22"/>
-              </w:rPr>
-              <w:t xml:space="preserve">Bevindingen m.b.t. </w:t>
-            </w:r>
-          </w:p>
-          <w:p>
-            <w:pPr>
-              <w:pStyle w:val="Default"/>
-              <w:rPr>
-                <w:rFonts w:asciiTheme="minorHAnsi" w:hAnsiTheme="minorHAnsi" w:cs="Arial"/>
-                <w:b/>
-                <w:bCs/>
-                <w:color w:val="auto"/>
-                <w:sz w:val="22"/>
-                <w:szCs w:val="22"/>
-              </w:rPr>
-            </w:pPr>
-            <w:r>
-              <w:rPr>
-                <w:rFonts w:asciiTheme="minorHAnsi" w:hAnsiTheme="minorHAnsi" w:cs="Arial"/>
-                <w:b/>
-                <w:bCs/>
-                <w:color w:val="auto"/>
-                <w:sz w:val="22"/>
-                <w:szCs w:val="22"/>
-              </w:rPr>
-              <w:t>functionaliteit</w:t>
-            </w:r>
-          </w:p>
-        </w:tc>
-        <w:tc>
-          <w:tcPr>
-            <w:tcW w:w="2977" w:type="dxa"/>
-            <w:tcBorders>
-              <w:top w:val="single" w:sz="2" w:space="0" w:color="auto"/>
-              <w:left w:val="single" w:sz="2" w:space="0" w:color="auto"/>
-              <w:bottom w:val="single" w:sz="2" w:space="0" w:color="auto"/>
-              <w:right w:val="single" w:sz="2" w:space="0" w:color="auto"/>
-            </w:tcBorders>
-            <w:shd w:val="clear" w:color="auto" w:fill="EAF1DD" w:themeFill="accent3" w:themeFillTint="33"/>
-          </w:tcPr>
-          <w:p>
-            <w:pPr>
-              <w:pStyle w:val="Default"/>
-              <w:rPr>
-                <w:rFonts w:asciiTheme="minorHAnsi" w:hAnsiTheme="minorHAnsi" w:cs="Arial"/>
-                <w:b/>
-                <w:bCs/>
-                <w:color w:val="auto"/>
-                <w:sz w:val="22"/>
-                <w:szCs w:val="22"/>
-              </w:rPr>
-            </w:pPr>
-            <w:r>
-              <w:rPr>
-                <w:rFonts w:asciiTheme="minorHAnsi" w:hAnsiTheme="minorHAnsi" w:cs="Arial"/>
-                <w:b/>
-                <w:bCs/>
-                <w:color w:val="auto"/>
-                <w:sz w:val="22"/>
-                <w:szCs w:val="22"/>
-              </w:rPr>
-              <w:t xml:space="preserve">Bevindingen m.b.t. </w:t>
-            </w:r>
-          </w:p>
-          <w:p>
-            <w:pPr>
-              <w:pStyle w:val="Default"/>
-              <w:rPr>
-                <w:rFonts w:asciiTheme="minorHAnsi" w:hAnsiTheme="minorHAnsi" w:cs="Arial"/>
-                <w:b/>
-                <w:bCs/>
-                <w:color w:val="auto"/>
-                <w:sz w:val="22"/>
-                <w:szCs w:val="22"/>
-              </w:rPr>
-            </w:pPr>
-            <w:r>
-              <w:rPr>
-                <w:rFonts w:asciiTheme="minorHAnsi" w:hAnsiTheme="minorHAnsi" w:cs="Arial"/>
-                <w:b/>
-                <w:bCs/>
-                <w:color w:val="auto"/>
-                <w:sz w:val="22"/>
-                <w:szCs w:val="22"/>
-              </w:rPr>
-              <w:t>sfeer en beleving</w:t>
-            </w:r>
-          </w:p>
-        </w:tc>
-      </w:tr>
-      <w:tr>
-        <w:tc>
-          <w:tcPr>
-            <w:tcW w:w="3261" w:type="dxa"/>
-            <w:tcBorders>
-              <w:top w:val="single" w:sz="2" w:space="0" w:color="auto"/>
-            </w:tcBorders>
-          </w:tcPr>
-          <w:p/>
-        </w:tc>
-        <w:tc>
-          <w:tcPr>
-            <w:tcW w:w="3543" w:type="dxa"/>
-            <w:tcBorders>
-              <w:top w:val="single" w:sz="2" w:space="0" w:color="auto"/>
-            </w:tcBorders>
-          </w:tcPr>
-          <w:p/>
-        </w:tc>
-        <w:tc>
-          <w:tcPr>
-            <w:tcW w:w="2977" w:type="dxa"/>
-            <w:tcBorders>
-              <w:top w:val="single" w:sz="2" w:space="0" w:color="auto"/>
-            </w:tcBorders>
-          </w:tcPr>
-          <w:p/>
-        </w:tc>
-      </w:tr>
-      <w:tr>
-        <w:tc>
-          <w:tcPr>
-            <w:tcW w:w="3261" w:type="dxa"/>
-          </w:tcPr>
-          <w:p/>
-        </w:tc>
-        <w:tc>
-          <w:tcPr>
-            <w:tcW w:w="3543" w:type="dxa"/>
-          </w:tcPr>
-          <w:p/>
-        </w:tc>
-        <w:tc>
-          <w:tcPr>
-            <w:tcW w:w="2977" w:type="dxa"/>
-          </w:tcPr>
-          <w:p/>
-        </w:tc>
-      </w:tr>
-      <w:tr>
-        <w:tc>
-          <w:tcPr>
-            <w:tcW w:w="3261" w:type="dxa"/>
-          </w:tcPr>
-          <w:p/>
-        </w:tc>
-        <w:tc>
-          <w:tcPr>
-            <w:tcW w:w="3543" w:type="dxa"/>
-          </w:tcPr>
-          <w:p/>
-        </w:tc>
-        <w:tc>
-          <w:tcPr>
-            <w:tcW w:w="2977" w:type="dxa"/>
-          </w:tcPr>
-          <w:p/>
         </w:tc>
       </w:tr>
     </w:tbl>
@@ -1544,8 +720,8 @@
           <w:i w:val="0"/>
         </w:rPr>
       </w:pPr>
-      <w:bookmarkStart w:id="22" w:name="_Toc508972488"/>
-      <w:bookmarkStart w:id="23" w:name="_Toc529195872"/>
+      <w:bookmarkStart w:id="21" w:name="_Toc508972488"/>
+      <w:bookmarkStart w:id="22" w:name="_Toc529195872"/>
       <w:r>
         <w:rPr>
           <w:b/>
@@ -1553,21 +729,62 @@
         </w:rPr>
         <w:t>Conclusies</w:t>
       </w:r>
+      <w:bookmarkEnd w:id="21"/>
       <w:bookmarkEnd w:id="22"/>
-      <w:bookmarkEnd w:id="23"/>
+    </w:p>
+    <w:p>
+      <w:pPr>
+        <w:pStyle w:val="Heading4"/>
+        <w:rPr>
+          <w:lang w:eastAsia="en-US"/>
+        </w:rPr>
+      </w:pPr>
+      <w:r>
+        <w:rPr>
+          <w:lang w:eastAsia="en-US"/>
+        </w:rPr>
+        <w:t>Stresstest – Groot veld genereren (100x100)</w:t>
+      </w:r>
     </w:p>
     <w:p>
       <w:r>
-        <w:t>[</w:t>
+        <w:t>Voor het grid veld is er duidelijk een limit aanwezig, zelfs met een coroutine. Een veld van 100x100 is niet speelbaar en dus ongeschikt voor gebruik.</w:t>
       </w:r>
+    </w:p>
+    <w:p/>
+    <w:p>
       <w:r>
-        <w:rPr>
-          <w:shd w:val="clear" w:color="auto" w:fill="F2F2F2" w:themeFill="background1" w:themeFillShade="F2"/>
-        </w:rPr>
-        <w:t>Noteer hier je conclusies naar aanleiding van de testresultaten</w:t>
+        <w:t>Getest op systeem 2 (zie configuratieoverzicht):</w:t>
       </w:r>
+    </w:p>
+    <w:p>
+      <w:pPr>
+        <w:pStyle w:val="ListParagraph"/>
+        <w:numPr>
+          <w:ilvl w:val="0"/>
+          <w:numId w:val="8"/>
+        </w:numPr>
+      </w:pPr>
       <w:r>
-        <w:t>]</w:t>
+        <w:t>Generatie-tijd: 14 seconden</w:t>
+      </w:r>
+    </w:p>
+    <w:p>
+      <w:pPr>
+        <w:pStyle w:val="ListParagraph"/>
+        <w:numPr>
+          <w:ilvl w:val="0"/>
+          <w:numId w:val="8"/>
+        </w:numPr>
+      </w:pPr>
+      <w:r>
+        <w:t>Gemiddelde framerate: 25FPS</w:t>
+      </w:r>
+    </w:p>
+    <w:p/>
+    <w:p>
+      <w:r>
+        <w:t>Het veld is te groot om de recursive-unlocker te gebruiken. Het systeem denk dat er een oneindige loop gaande is, en breekt het af.</w:t>
       </w:r>
     </w:p>
     <w:p>
@@ -1587,8 +804,8 @@
           <w:i w:val="0"/>
         </w:rPr>
       </w:pPr>
-      <w:bookmarkStart w:id="24" w:name="_Toc508972489"/>
-      <w:bookmarkStart w:id="25" w:name="_Toc529195873"/>
+      <w:bookmarkStart w:id="23" w:name="_Toc508972489"/>
+      <w:bookmarkStart w:id="24" w:name="_Toc529195873"/>
       <w:r>
         <w:rPr>
           <w:b/>
@@ -1596,32 +813,31 @@
         </w:rPr>
         <w:t>Verbetervoorstel</w:t>
       </w:r>
+      <w:bookmarkEnd w:id="23"/>
       <w:bookmarkEnd w:id="24"/>
-      <w:bookmarkEnd w:id="25"/>
+    </w:p>
+    <w:p>
+      <w:pPr>
+        <w:pStyle w:val="Heading4"/>
+      </w:pPr>
+      <w:r>
+        <w:t>Stresstest – Groot veld genereren (100x100)</w:t>
+      </w:r>
     </w:p>
     <w:p>
       <w:r>
-        <w:t>[</w:t>
-      </w:r>
-      <w:r>
-        <w:rPr>
-          <w:shd w:val="clear" w:color="auto" w:fill="F2F2F2" w:themeFill="background1" w:themeFillShade="F2"/>
-        </w:rPr>
-        <w:t>Stel indien nodig een verbetervoorstel op</w:t>
-      </w:r>
-      <w:r>
-        <w:t>.]</w:t>
+        <w:t>De generatie-tijd kan ingekort worden door dit in een aparte thread uit te voeren.</w:t>
       </w:r>
     </w:p>
     <w:p>
-      <w:pPr>
-        <w:autoSpaceDE/>
-        <w:autoSpaceDN/>
-        <w:spacing w:after="200" w:line="276" w:lineRule="auto"/>
-      </w:pPr>
+      <w:r>
+        <w:t>Verder is het nodig om een kleiner veld aan te maken om de recursive-unlocker werkend te houden.</w:t>
+      </w:r>
+      <w:bookmarkStart w:id="25" w:name="_GoBack"/>
+      <w:bookmarkEnd w:id="25"/>
     </w:p>
     <w:sectPr>
-      <w:headerReference w:type="default" r:id="rId14"/>
+      <w:headerReference w:type="default" r:id="rId16"/>
       <w:pgSz w:w="11906" w:h="16838" w:code="9"/>
       <w:pgMar w:top="2835" w:right="1701" w:bottom="2268" w:left="1418" w:header="709" w:footer="709" w:gutter="0"/>
       <w:cols w:space="708"/>
@@ -1689,8 +905,8 @@
           <w:pPr>
             <w:framePr w:wrap="auto" w:vAnchor="page" w:hAnchor="page" w:x="5217" w:y="15735"/>
           </w:pPr>
-          <w:bookmarkStart w:id="7" w:name="logo_lemnionder2"/>
-          <w:bookmarkEnd w:id="7"/>
+          <w:bookmarkStart w:id="6" w:name="logo_lemnionder2"/>
+          <w:bookmarkEnd w:id="6"/>
         </w:p>
       </w:tc>
     </w:tr>
@@ -1739,13 +955,7 @@
       <w:rPr>
         <w:rStyle w:val="PageNumber"/>
       </w:rPr>
-      <w:t xml:space="preserve"> </w:t>
-    </w:r>
-    <w:r>
-      <w:rPr>
-        <w:rStyle w:val="PageNumber"/>
-      </w:rPr>
-      <w:t xml:space="preserve">/ </w:t>
+      <w:t xml:space="preserve"> / </w:t>
     </w:r>
     <w:r>
       <w:rPr>
@@ -1924,7 +1134,7 @@
           <w:pPr>
             <w:framePr w:wrap="auto" w:vAnchor="page" w:hAnchor="page" w:x="5217" w:y="15735"/>
           </w:pPr>
-          <w:bookmarkStart w:id="12" w:name="logo_lemnionder1"/>
+          <w:bookmarkStart w:id="11" w:name="logo_lemnionder1"/>
           <w:r>
             <w:rPr>
               <w:noProof/>
@@ -1978,7 +1188,7 @@
               </wp:inline>
             </w:drawing>
           </w:r>
-          <w:bookmarkEnd w:id="12"/>
+          <w:bookmarkEnd w:id="11"/>
         </w:p>
       </w:tc>
     </w:tr>
@@ -2029,29 +1239,15 @@
       </w:rPr>
       <w:t xml:space="preserve"> / </w:t>
     </w:r>
-    <w:r>
-      <w:fldChar w:fldCharType="begin"/>
-    </w:r>
-    <w:r>
-      <w:instrText xml:space="preserve"> NUMPAGES  \* MERGEFORMAT </w:instrText>
-    </w:r>
-    <w:r>
-      <w:fldChar w:fldCharType="separate"/>
-    </w:r>
-    <w:r>
-      <w:rPr>
-        <w:rStyle w:val="PageNumber"/>
-        <w:noProof/>
-      </w:rPr>
-      <w:t>1</w:t>
-    </w:r>
-    <w:r>
-      <w:rPr>
-        <w:rStyle w:val="PageNumber"/>
-        <w:noProof/>
-      </w:rPr>
-      <w:fldChar w:fldCharType="end"/>
-    </w:r>
+    <w:fldSimple w:instr=" NUMPAGES  \* MERGEFORMAT ">
+      <w:r>
+        <w:rPr>
+          <w:rStyle w:val="PageNumber"/>
+          <w:noProof/>
+        </w:rPr>
+        <w:t>1</w:t>
+      </w:r>
+    </w:fldSimple>
   </w:p>
   <w:tbl>
     <w:tblPr>
@@ -2081,7 +1277,7 @@
           <w:pPr>
             <w:framePr w:wrap="auto" w:vAnchor="page" w:hAnchor="page" w:x="1419" w:y="16331"/>
           </w:pPr>
-          <w:bookmarkStart w:id="13" w:name="DOCorganisatie"/>
+          <w:bookmarkStart w:id="12" w:name="DOCorganisatie"/>
           <w:r>
             <w:rPr>
               <w:noProof/>
@@ -2098,7 +1294,7 @@
             </w:rPr>
             <w:t xml:space="preserve"> &amp; Multimedia</w:t>
           </w:r>
-          <w:bookmarkEnd w:id="13"/>
+          <w:bookmarkEnd w:id="12"/>
         </w:p>
         <w:p>
           <w:pPr>
@@ -2108,7 +1304,7 @@
               <w:szCs w:val="16"/>
             </w:rPr>
           </w:pPr>
-          <w:bookmarkStart w:id="14" w:name="DOCorganisatie1"/>
+          <w:bookmarkStart w:id="13" w:name="DOCorganisatie1"/>
           <w:r>
             <w:rPr>
               <w:noProof/>
@@ -2125,7 +1321,7 @@
             </w:rPr>
             <w:t xml:space="preserve"> Groningen</w:t>
           </w:r>
-          <w:bookmarkEnd w:id="14"/>
+          <w:bookmarkEnd w:id="13"/>
         </w:p>
         <w:p>
           <w:pPr>
@@ -2135,7 +1331,7 @@
               <w:szCs w:val="16"/>
             </w:rPr>
           </w:pPr>
-          <w:bookmarkStart w:id="15" w:name="DOCorganisatie2"/>
+          <w:bookmarkStart w:id="14" w:name="DOCorganisatie2"/>
           <w:r>
             <w:rPr>
               <w:noProof/>
@@ -2152,7 +1348,7 @@
             </w:rPr>
             <w:t xml:space="preserve"> 9700 AG Groningen</w:t>
           </w:r>
-          <w:bookmarkEnd w:id="15"/>
+          <w:bookmarkEnd w:id="14"/>
         </w:p>
         <w:p>
           <w:pPr>
@@ -2162,7 +1358,7 @@
               <w:szCs w:val="16"/>
             </w:rPr>
           </w:pPr>
-          <w:bookmarkStart w:id="16" w:name="DOCorganisatie3"/>
+          <w:bookmarkStart w:id="15" w:name="DOCorganisatie3"/>
           <w:r>
             <w:rPr>
               <w:noProof/>
@@ -2179,7 +1375,7 @@
             </w:rPr>
             <w:t>050) 520 55 00</w:t>
           </w:r>
-          <w:bookmarkEnd w:id="16"/>
+          <w:bookmarkEnd w:id="15"/>
         </w:p>
         <w:p>
           <w:pPr>
@@ -2190,7 +1386,7 @@
               <w:szCs w:val="16"/>
             </w:rPr>
           </w:pPr>
-          <w:bookmarkStart w:id="17" w:name="DOCorganisatie5"/>
+          <w:bookmarkStart w:id="16" w:name="DOCorganisatie5"/>
           <w:r>
             <w:rPr>
               <w:noProof/>
@@ -2207,7 +1403,7 @@
             </w:rPr>
             <w:t xml:space="preserve"> 0385 1922 07, KvK 41013432</w:t>
           </w:r>
-          <w:bookmarkEnd w:id="17"/>
+          <w:bookmarkEnd w:id="16"/>
         </w:p>
       </w:tc>
     </w:tr>
@@ -2300,8 +1496,8 @@
           <w:pPr>
             <w:framePr w:wrap="auto" w:vAnchor="page" w:hAnchor="page" w:x="10377" w:y="7485"/>
           </w:pPr>
-          <w:bookmarkStart w:id="1" w:name="logo_lemnirechts2"/>
-          <w:bookmarkEnd w:id="1"/>
+          <w:bookmarkStart w:id="0" w:name="logo_lemnirechts2"/>
+          <w:bookmarkEnd w:id="0"/>
         </w:p>
       </w:tc>
     </w:tr>
@@ -2337,10 +1533,10 @@
           <w:pPr>
             <w:framePr w:wrap="auto" w:vAnchor="page" w:hAnchor="page" w:x="1419" w:y="852"/>
           </w:pPr>
-          <w:bookmarkStart w:id="2" w:name="LogoPage2"/>
-          <w:bookmarkStart w:id="3" w:name="logo_schoollogo2"/>
+          <w:bookmarkStart w:id="1" w:name="LogoPage2"/>
+          <w:bookmarkStart w:id="2" w:name="logo_schoollogo2"/>
+          <w:bookmarkEnd w:id="1"/>
           <w:bookmarkEnd w:id="2"/>
-          <w:bookmarkEnd w:id="3"/>
         </w:p>
       </w:tc>
     </w:tr>
@@ -2373,8 +1569,8 @@
           <w:pPr>
             <w:framePr w:wrap="auto" w:vAnchor="page" w:hAnchor="page" w:x="8052" w:y="1084"/>
           </w:pPr>
-          <w:bookmarkStart w:id="4" w:name="Zernike2"/>
-          <w:bookmarkEnd w:id="4"/>
+          <w:bookmarkStart w:id="3" w:name="Zernike2"/>
+          <w:bookmarkEnd w:id="3"/>
         </w:p>
       </w:tc>
     </w:tr>
@@ -2410,10 +1606,10 @@
           <w:pPr>
             <w:framePr w:wrap="auto" w:vAnchor="page" w:hAnchor="page" w:x="8052" w:y="1078"/>
           </w:pPr>
-          <w:bookmarkStart w:id="5" w:name="LogoDienst2"/>
-          <w:bookmarkStart w:id="6" w:name="logo_schoolnaam2"/>
+          <w:bookmarkStart w:id="4" w:name="LogoDienst2"/>
+          <w:bookmarkStart w:id="5" w:name="logo_schoolnaam2"/>
+          <w:bookmarkEnd w:id="4"/>
           <w:bookmarkEnd w:id="5"/>
-          <w:bookmarkEnd w:id="6"/>
         </w:p>
       </w:tc>
     </w:tr>
@@ -2855,7 +2051,7 @@
           <w:pPr>
             <w:framePr w:wrap="auto" w:vAnchor="page" w:hAnchor="page" w:x="1419" w:y="852"/>
           </w:pPr>
-          <w:bookmarkStart w:id="8" w:name="logo_schoollogo1"/>
+          <w:bookmarkStart w:id="7" w:name="logo_schoollogo1"/>
           <w:r>
             <w:rPr>
               <w:noProof/>
@@ -2909,7 +2105,7 @@
               </wp:inline>
             </w:drawing>
           </w:r>
-          <w:bookmarkEnd w:id="8"/>
+          <w:bookmarkEnd w:id="7"/>
         </w:p>
       </w:tc>
     </w:tr>
@@ -2953,7 +2149,7 @@
           <w:pPr>
             <w:framePr w:wrap="auto" w:vAnchor="page" w:hAnchor="page" w:x="10377" w:y="7485"/>
           </w:pPr>
-          <w:bookmarkStart w:id="9" w:name="logo_lemnirechts1"/>
+          <w:bookmarkStart w:id="8" w:name="logo_lemnirechts1"/>
           <w:r>
             <w:rPr>
               <w:noProof/>
@@ -3007,7 +2203,7 @@
               </wp:inline>
             </w:drawing>
           </w:r>
-          <w:bookmarkEnd w:id="9"/>
+          <w:bookmarkEnd w:id="8"/>
         </w:p>
       </w:tc>
     </w:tr>
@@ -3040,8 +2236,8 @@
           <w:pPr>
             <w:framePr w:wrap="auto" w:vAnchor="page" w:hAnchor="page" w:x="8052" w:y="1084"/>
           </w:pPr>
-          <w:bookmarkStart w:id="10" w:name="Zernike"/>
-          <w:bookmarkEnd w:id="10"/>
+          <w:bookmarkStart w:id="9" w:name="Zernike"/>
+          <w:bookmarkEnd w:id="9"/>
         </w:p>
       </w:tc>
     </w:tr>
@@ -3085,7 +2281,7 @@
           <w:pPr>
             <w:framePr w:wrap="auto" w:vAnchor="page" w:hAnchor="page" w:x="8052" w:y="1078"/>
           </w:pPr>
-          <w:bookmarkStart w:id="11" w:name="logo_schoolnaam1"/>
+          <w:bookmarkStart w:id="10" w:name="logo_schoolnaam1"/>
           <w:r>
             <w:rPr>
               <w:noProof/>
@@ -3139,7 +2335,7 @@
               </wp:inline>
             </w:drawing>
           </w:r>
-          <w:bookmarkEnd w:id="11"/>
+          <w:bookmarkEnd w:id="10"/>
         </w:p>
       </w:tc>
     </w:tr>
@@ -4233,6 +3429,119 @@
     </w:lvl>
   </w:abstractNum>
   <w:abstractNum w:abstractNumId="5" w15:restartNumberingAfterBreak="0">
+    <w:nsid w:val="32B16866"/>
+    <w:multiLevelType w:val="hybridMultilevel"/>
+    <w:tmpl w:val="D374B928"/>
+    <w:lvl w:ilvl="0" w:tplc="04090001">
+      <w:start w:val="1"/>
+      <w:numFmt w:val="bullet"/>
+      <w:lvlText w:val=""/>
+      <w:lvlJc w:val="left"/>
+      <w:pPr>
+        <w:ind w:left="720" w:hanging="360"/>
+      </w:pPr>
+      <w:rPr>
+        <w:rFonts w:ascii="Symbol" w:hAnsi="Symbol" w:hint="default"/>
+      </w:rPr>
+    </w:lvl>
+    <w:lvl w:ilvl="1" w:tplc="04090003" w:tentative="1">
+      <w:start w:val="1"/>
+      <w:numFmt w:val="bullet"/>
+      <w:lvlText w:val="o"/>
+      <w:lvlJc w:val="left"/>
+      <w:pPr>
+        <w:ind w:left="1440" w:hanging="360"/>
+      </w:pPr>
+      <w:rPr>
+        <w:rFonts w:ascii="Courier New" w:hAnsi="Courier New" w:cs="Courier New" w:hint="default"/>
+      </w:rPr>
+    </w:lvl>
+    <w:lvl w:ilvl="2" w:tplc="04090005" w:tentative="1">
+      <w:start w:val="1"/>
+      <w:numFmt w:val="bullet"/>
+      <w:lvlText w:val=""/>
+      <w:lvlJc w:val="left"/>
+      <w:pPr>
+        <w:ind w:left="2160" w:hanging="360"/>
+      </w:pPr>
+      <w:rPr>
+        <w:rFonts w:ascii="Wingdings" w:hAnsi="Wingdings" w:hint="default"/>
+      </w:rPr>
+    </w:lvl>
+    <w:lvl w:ilvl="3" w:tplc="04090001" w:tentative="1">
+      <w:start w:val="1"/>
+      <w:numFmt w:val="bullet"/>
+      <w:lvlText w:val=""/>
+      <w:lvlJc w:val="left"/>
+      <w:pPr>
+        <w:ind w:left="2880" w:hanging="360"/>
+      </w:pPr>
+      <w:rPr>
+        <w:rFonts w:ascii="Symbol" w:hAnsi="Symbol" w:hint="default"/>
+      </w:rPr>
+    </w:lvl>
+    <w:lvl w:ilvl="4" w:tplc="04090003" w:tentative="1">
+      <w:start w:val="1"/>
+      <w:numFmt w:val="bullet"/>
+      <w:lvlText w:val="o"/>
+      <w:lvlJc w:val="left"/>
+      <w:pPr>
+        <w:ind w:left="3600" w:hanging="360"/>
+      </w:pPr>
+      <w:rPr>
+        <w:rFonts w:ascii="Courier New" w:hAnsi="Courier New" w:cs="Courier New" w:hint="default"/>
+      </w:rPr>
+    </w:lvl>
+    <w:lvl w:ilvl="5" w:tplc="04090005" w:tentative="1">
+      <w:start w:val="1"/>
+      <w:numFmt w:val="bullet"/>
+      <w:lvlText w:val=""/>
+      <w:lvlJc w:val="left"/>
+      <w:pPr>
+        <w:ind w:left="4320" w:hanging="360"/>
+      </w:pPr>
+      <w:rPr>
+        <w:rFonts w:ascii="Wingdings" w:hAnsi="Wingdings" w:hint="default"/>
+      </w:rPr>
+    </w:lvl>
+    <w:lvl w:ilvl="6" w:tplc="04090001" w:tentative="1">
+      <w:start w:val="1"/>
+      <w:numFmt w:val="bullet"/>
+      <w:lvlText w:val=""/>
+      <w:lvlJc w:val="left"/>
+      <w:pPr>
+        <w:ind w:left="5040" w:hanging="360"/>
+      </w:pPr>
+      <w:rPr>
+        <w:rFonts w:ascii="Symbol" w:hAnsi="Symbol" w:hint="default"/>
+      </w:rPr>
+    </w:lvl>
+    <w:lvl w:ilvl="7" w:tplc="04090003" w:tentative="1">
+      <w:start w:val="1"/>
+      <w:numFmt w:val="bullet"/>
+      <w:lvlText w:val="o"/>
+      <w:lvlJc w:val="left"/>
+      <w:pPr>
+        <w:ind w:left="5760" w:hanging="360"/>
+      </w:pPr>
+      <w:rPr>
+        <w:rFonts w:ascii="Courier New" w:hAnsi="Courier New" w:cs="Courier New" w:hint="default"/>
+      </w:rPr>
+    </w:lvl>
+    <w:lvl w:ilvl="8" w:tplc="04090005" w:tentative="1">
+      <w:start w:val="1"/>
+      <w:numFmt w:val="bullet"/>
+      <w:lvlText w:val=""/>
+      <w:lvlJc w:val="left"/>
+      <w:pPr>
+        <w:ind w:left="6480" w:hanging="360"/>
+      </w:pPr>
+      <w:rPr>
+        <w:rFonts w:ascii="Wingdings" w:hAnsi="Wingdings" w:hint="default"/>
+      </w:rPr>
+    </w:lvl>
+  </w:abstractNum>
+  <w:abstractNum w:abstractNumId="6" w15:restartNumberingAfterBreak="0">
     <w:nsid w:val="58C301B3"/>
     <w:multiLevelType w:val="singleLevel"/>
     <w:tmpl w:val="261A0F06"/>
@@ -4269,6 +3578,9 @@
     <w:abstractNumId w:val="0"/>
   </w:num>
   <w:num w:numId="7">
+    <w:abstractNumId w:val="6"/>
+  </w:num>
+  <w:num w:numId="8">
     <w:abstractNumId w:val="5"/>
   </w:num>
 </w:numbering>
@@ -4627,6 +3939,48 @@
       <w:lang w:eastAsia="en-US"/>
     </w:rPr>
   </w:style>
+  <w:style w:type="paragraph" w:styleId="Heading4">
+    <w:name w:val="heading 4"/>
+    <w:basedOn w:val="Normal"/>
+    <w:next w:val="Normal"/>
+    <w:link w:val="Heading4Char"/>
+    <w:uiPriority w:val="9"/>
+    <w:unhideWhenUsed/>
+    <w:qFormat/>
+    <w:rsid w:val="004B52E7"/>
+    <w:pPr>
+      <w:keepNext/>
+      <w:keepLines/>
+      <w:spacing w:before="40"/>
+      <w:outlineLvl w:val="3"/>
+    </w:pPr>
+    <w:rPr>
+      <w:rFonts w:asciiTheme="majorHAnsi" w:eastAsiaTheme="majorEastAsia" w:hAnsiTheme="majorHAnsi" w:cstheme="majorBidi"/>
+      <w:i/>
+      <w:iCs/>
+      <w:color w:val="365F91" w:themeColor="accent1" w:themeShade="BF"/>
+    </w:rPr>
+  </w:style>
+  <w:style w:type="paragraph" w:styleId="Heading5">
+    <w:name w:val="heading 5"/>
+    <w:basedOn w:val="Normal"/>
+    <w:next w:val="Normal"/>
+    <w:link w:val="Heading5Char"/>
+    <w:uiPriority w:val="9"/>
+    <w:unhideWhenUsed/>
+    <w:qFormat/>
+    <w:rsid w:val="004B52E7"/>
+    <w:pPr>
+      <w:keepNext/>
+      <w:keepLines/>
+      <w:spacing w:before="40"/>
+      <w:outlineLvl w:val="4"/>
+    </w:pPr>
+    <w:rPr>
+      <w:rFonts w:asciiTheme="majorHAnsi" w:eastAsiaTheme="majorEastAsia" w:hAnsiTheme="majorHAnsi" w:cstheme="majorBidi"/>
+      <w:color w:val="365F91" w:themeColor="accent1" w:themeShade="BF"/>
+    </w:rPr>
+  </w:style>
   <w:style w:type="character" w:default="1" w:styleId="DefaultParagraphFont">
     <w:name w:val="Default Paragraph Font"/>
     <w:uiPriority w:val="1"/>
@@ -4850,6 +4204,45 @@
       <w:sz w:val="24"/>
       <w:szCs w:val="24"/>
     </w:rPr>
+  </w:style>
+  <w:style w:type="character" w:customStyle="1" w:styleId="Heading4Char">
+    <w:name w:val="Heading 4 Char"/>
+    <w:basedOn w:val="DefaultParagraphFont"/>
+    <w:link w:val="Heading4"/>
+    <w:uiPriority w:val="9"/>
+    <w:rsid w:val="004B52E7"/>
+    <w:rPr>
+      <w:rFonts w:asciiTheme="majorHAnsi" w:eastAsiaTheme="majorEastAsia" w:hAnsiTheme="majorHAnsi" w:cstheme="majorBidi"/>
+      <w:i/>
+      <w:iCs/>
+      <w:color w:val="365F91" w:themeColor="accent1" w:themeShade="BF"/>
+      <w:sz w:val="18"/>
+      <w:szCs w:val="18"/>
+    </w:rPr>
+  </w:style>
+  <w:style w:type="character" w:customStyle="1" w:styleId="Heading5Char">
+    <w:name w:val="Heading 5 Char"/>
+    <w:basedOn w:val="DefaultParagraphFont"/>
+    <w:link w:val="Heading5"/>
+    <w:uiPriority w:val="9"/>
+    <w:rsid w:val="004B52E7"/>
+    <w:rPr>
+      <w:rFonts w:asciiTheme="majorHAnsi" w:eastAsiaTheme="majorEastAsia" w:hAnsiTheme="majorHAnsi" w:cstheme="majorBidi"/>
+      <w:color w:val="365F91" w:themeColor="accent1" w:themeShade="BF"/>
+      <w:sz w:val="18"/>
+      <w:szCs w:val="18"/>
+    </w:rPr>
+  </w:style>
+  <w:style w:type="paragraph" w:styleId="ListParagraph">
+    <w:name w:val="List Paragraph"/>
+    <w:basedOn w:val="Normal"/>
+    <w:uiPriority w:val="34"/>
+    <w:qFormat/>
+    <w:rsid w:val="004B52E7"/>
+    <w:pPr>
+      <w:ind w:left="720"/>
+      <w:contextualSpacing/>
+    </w:pPr>
   </w:style>
 </w:styles>
 </file>
@@ -5138,18 +4531,18 @@
 </file>
 
 <file path=customXml/item1.xml><?xml version="1.0" encoding="utf-8"?>
-<p:properties xmlns:p="http://schemas.microsoft.com/office/2006/metadata/properties" xmlns:xsi="http://www.w3.org/2001/XMLSchema-instance" xmlns:pc="http://schemas.microsoft.com/office/infopath/2007/PartnerControls">
-  <documentManagement/>
-</p:properties>
-</file>
-
-<file path=customXml/item2.xml><?xml version="1.0" encoding="utf-8"?>
 <?mso-contentType ?>
 <FormTemplates xmlns="http://schemas.microsoft.com/sharepoint/v3/contenttype/forms">
   <Display>DocumentLibraryForm</Display>
   <Edit>DocumentLibraryForm</Edit>
   <New>DocumentLibraryForm</New>
 </FormTemplates>
+</file>
+
+<file path=customXml/item2.xml><?xml version="1.0" encoding="utf-8"?>
+<p:properties xmlns:p="http://schemas.microsoft.com/office/2006/metadata/properties" xmlns:xsi="http://www.w3.org/2001/XMLSchema-instance" xmlns:pc="http://schemas.microsoft.com/office/infopath/2007/PartnerControls">
+  <documentManagement/>
+</p:properties>
 </file>
 
 <file path=customXml/item3.xml><?xml version="1.0" encoding="utf-8"?>
@@ -5318,18 +4711,18 @@
 </file>
 
 <file path=customXml/itemProps1.xml><?xml version="1.0" encoding="utf-8"?>
-<ds:datastoreItem xmlns:ds="http://schemas.openxmlformats.org/officeDocument/2006/customXml" ds:itemID="{4513013E-52EF-4FD4-941F-F494F2F51989}">
+<ds:datastoreItem xmlns:ds="http://schemas.openxmlformats.org/officeDocument/2006/customXml" ds:itemID="{898A84A9-87D6-4B62-A553-EDF118377A4A}">
   <ds:schemaRefs>
-    <ds:schemaRef ds:uri="http://schemas.microsoft.com/office/2006/metadata/properties"/>
-    <ds:schemaRef ds:uri="http://schemas.microsoft.com/office/infopath/2007/PartnerControls"/>
+    <ds:schemaRef ds:uri="http://schemas.microsoft.com/sharepoint/v3/contenttype/forms"/>
   </ds:schemaRefs>
 </ds:datastoreItem>
 </file>
 
 <file path=customXml/itemProps2.xml><?xml version="1.0" encoding="utf-8"?>
-<ds:datastoreItem xmlns:ds="http://schemas.openxmlformats.org/officeDocument/2006/customXml" ds:itemID="{898A84A9-87D6-4B62-A553-EDF118377A4A}">
+<ds:datastoreItem xmlns:ds="http://schemas.openxmlformats.org/officeDocument/2006/customXml" ds:itemID="{4513013E-52EF-4FD4-941F-F494F2F51989}">
   <ds:schemaRefs>
-    <ds:schemaRef ds:uri="http://schemas.microsoft.com/sharepoint/v3/contenttype/forms"/>
+    <ds:schemaRef ds:uri="http://schemas.microsoft.com/office/2006/metadata/properties"/>
+    <ds:schemaRef ds:uri="http://schemas.microsoft.com/office/infopath/2007/PartnerControls"/>
   </ds:schemaRefs>
 </ds:datastoreItem>
 </file>

</xml_diff>